<commit_message>
Update CS3343 Project Plan (Group15).docx
</commit_message>
<xml_diff>
--- a/CS3343 Project Plan (Group15).docx
+++ b/CS3343 Project Plan (Group15).docx
@@ -32,7 +32,6 @@
             <w:pStyle w:val="TOC"/>
             <w:jc w:val="center"/>
             <w:rPr>
-              <w:rFonts w:hint="eastAsia"/>
               <w:lang w:eastAsia="zh-CN"/>
             </w:rPr>
           </w:pPr>
@@ -682,13 +681,7 @@
     </w:p>
     <w:p>
       <w:r>
-        <w:t xml:space="preserve">The primary goal is to create a polished, enjoyable, and engaging game that stands out in the tank combat genre. We aim to deliver </w:t>
-      </w:r>
-      <w:r>
-        <w:t>high</w:t>
-      </w:r>
-      <w:r>
-        <w:t>-quality gaming experience by incorporating user feedback throughout the development process and ensuring robust gameplay mechanics.</w:t>
+        <w:t>The primary goal is to create a polished, enjoyable, and engaging game that stands out in the tank combat genre. We aim to deliver high-quality gaming experience by incorporating user feedback throughout the development process and ensuring robust gameplay mechanics.</w:t>
       </w:r>
       <w:r>
         <w:t xml:space="preserve"> To achieve this, we plan to implement </w:t>
@@ -769,7 +762,113 @@
         <w:t xml:space="preserve"> randomly generated, promising a non-repeatable experience for player every game.</w:t>
       </w:r>
     </w:p>
+    <w:p>
+      <w:pPr>
+        <w:pStyle w:val="3"/>
+      </w:pPr>
+    </w:p>
+    <w:p>
+      <w:pPr>
+        <w:pStyle w:val="1"/>
+      </w:pPr>
+      <w:r>
+        <w:t>Scope</w:t>
+      </w:r>
+    </w:p>
+    <w:p>
+      <w:r>
+        <w:t>In Scope:</w:t>
+      </w:r>
+    </w:p>
+    <w:p>
+      <w:r>
+        <w:t xml:space="preserve">Single player tank combat game </w:t>
+      </w:r>
+    </w:p>
+    <w:p>
+      <w:r>
+        <w:t xml:space="preserve">AI-controlled enemy tanks </w:t>
+      </w:r>
+    </w:p>
+    <w:p>
+      <w:r>
+        <w:t xml:space="preserve">Basic combat mechanics and controls </w:t>
+      </w:r>
+    </w:p>
+    <w:p>
+      <w:r>
+        <w:t xml:space="preserve">Wall and obstacle system </w:t>
+      </w:r>
+    </w:p>
+    <w:p>
+      <w:r>
+        <w:t xml:space="preserve">Power-up system (Blood) </w:t>
+      </w:r>
+    </w:p>
+    <w:p>
+      <w:r>
+        <w:t xml:space="preserve">Basic scoring system </w:t>
+      </w:r>
+    </w:p>
+    <w:p>
+      <w:r>
+        <w:t>Out of Scope:</w:t>
+      </w:r>
+    </w:p>
+    <w:p>
+      <w:r>
+        <w:t xml:space="preserve">Multiplayer functionality </w:t>
+      </w:r>
+    </w:p>
+    <w:p>
+      <w:r>
+        <w:t xml:space="preserve">Custom tank modifications </w:t>
+      </w:r>
+    </w:p>
+    <w:p>
+      <w:r>
+        <w:t xml:space="preserve">Advanced weather effects </w:t>
+      </w:r>
+    </w:p>
+    <w:p>
+      <w:r>
+        <w:t xml:space="preserve">Mobile platform support </w:t>
+      </w:r>
+    </w:p>
     <w:p/>
+    <w:p>
+      <w:pPr>
+        <w:pStyle w:val="2"/>
+      </w:pPr>
+      <w:r>
+        <w:t>Project Constraints</w:t>
+      </w:r>
+    </w:p>
+    <w:p>
+      <w:r>
+        <w:t xml:space="preserve">Time: Must be completed by November 30, </w:t>
+      </w:r>
+      <w:proofErr w:type="gramStart"/>
+      <w:r>
+        <w:t>2024</w:t>
+      </w:r>
+      <w:proofErr w:type="gramEnd"/>
+      <w:r>
+        <w:t xml:space="preserve"> </w:t>
+      </w:r>
+      <w:r>
+        <w:br/>
+      </w:r>
+      <w:r>
+        <w:t>Technical: Must run on Windows 10 platform</w:t>
+      </w:r>
+      <w:r>
+        <w:br/>
+      </w:r>
+      <w:r>
+        <w:t>Resources: 6-member development team</w:t>
+      </w:r>
+    </w:p>
     <w:p>
       <w:pPr>
         <w:pStyle w:val="1"/>
@@ -917,10 +1016,7 @@
     </w:p>
     <w:p>
       <w:r>
-        <w:t xml:space="preserve">We used flat management. Each person runs the cycle independently and </w:t>
-      </w:r>
-      <w:r>
-        <w:t>paralleling.</w:t>
+        <w:t>We used flat management. Each person runs the cycle independently and paralleling.</w:t>
       </w:r>
     </w:p>
     <w:p>
@@ -977,10 +1073,7 @@
         <w:ind w:left="360"/>
       </w:pPr>
       <w:r>
-        <w:t>Sprint Review and Retrospective</w:t>
-      </w:r>
-      <w:r>
-        <w:t>:</w:t>
+        <w:t>Sprint Review and Retrospective:</w:t>
       </w:r>
     </w:p>
     <w:p>
@@ -1109,7 +1202,6 @@
           <w:p>
             <w:pPr>
               <w:rPr>
-                <w:rFonts w:hint="eastAsia"/>
                 <w:b/>
                 <w:bCs/>
               </w:rPr>
@@ -1143,7 +1235,6 @@
           <w:p>
             <w:pPr>
               <w:rPr>
-                <w:rFonts w:hint="eastAsia"/>
                 <w:b/>
                 <w:bCs/>
               </w:rPr>
@@ -1455,7 +1546,675 @@
       </w:pPr>
       <w:bookmarkStart w:id="6" w:name="_Toc184399675"/>
       <w:r>
-        <w:t>Tools</w:t>
+        <w:t>WBS</w:t>
+      </w:r>
+    </w:p>
+    <w:p>
+      <w:r>
+        <w:t>1. Tank War Game</w:t>
+      </w:r>
+    </w:p>
+    <w:p>
+      <w:pPr>
+        <w:rPr>
+          <w:rFonts w:hint="eastAsia"/>
+        </w:rPr>
+      </w:pPr>
+      <w:r>
+        <w:rPr>
+          <w:rFonts w:hint="eastAsia"/>
+        </w:rPr>
+        <w:t>├──</w:t>
+      </w:r>
+      <w:r>
+        <w:rPr>
+          <w:rFonts w:hint="eastAsia"/>
+        </w:rPr>
+        <w:t xml:space="preserve"> 1.1 Project Initiation</w:t>
+      </w:r>
+    </w:p>
+    <w:p>
+      <w:pPr>
+        <w:rPr>
+          <w:rFonts w:hint="eastAsia"/>
+        </w:rPr>
+      </w:pPr>
+      <w:r>
+        <w:rPr>
+          <w:rFonts w:hint="eastAsia"/>
+        </w:rPr>
+        <w:t>│</w:t>
+      </w:r>
+      <w:r>
+        <w:rPr>
+          <w:rFonts w:hint="eastAsia"/>
+        </w:rPr>
+        <w:t xml:space="preserve">   </w:t>
+      </w:r>
+      <w:r>
+        <w:rPr>
+          <w:rFonts w:hint="eastAsia"/>
+        </w:rPr>
+        <w:t>├──</w:t>
+      </w:r>
+      <w:r>
+        <w:rPr>
+          <w:rFonts w:hint="eastAsia"/>
+        </w:rPr>
+        <w:t xml:space="preserve"> 1.1.1 Requirements Analysis</w:t>
+      </w:r>
+    </w:p>
+    <w:p>
+      <w:pPr>
+        <w:rPr>
+          <w:rFonts w:hint="eastAsia"/>
+        </w:rPr>
+      </w:pPr>
+      <w:r>
+        <w:rPr>
+          <w:rFonts w:hint="eastAsia"/>
+        </w:rPr>
+        <w:t>│</w:t>
+      </w:r>
+      <w:r>
+        <w:rPr>
+          <w:rFonts w:hint="eastAsia"/>
+        </w:rPr>
+        <w:t xml:space="preserve">   </w:t>
+      </w:r>
+      <w:r>
+        <w:rPr>
+          <w:rFonts w:hint="eastAsia"/>
+        </w:rPr>
+        <w:t>├──</w:t>
+      </w:r>
+      <w:r>
+        <w:rPr>
+          <w:rFonts w:hint="eastAsia"/>
+        </w:rPr>
+        <w:t xml:space="preserve"> 1.1.2 Technical Specification</w:t>
+      </w:r>
+    </w:p>
+    <w:p>
+      <w:pPr>
+        <w:rPr>
+          <w:rFonts w:hint="eastAsia"/>
+        </w:rPr>
+      </w:pPr>
+      <w:r>
+        <w:rPr>
+          <w:rFonts w:hint="eastAsia"/>
+        </w:rPr>
+        <w:t>│</w:t>
+      </w:r>
+      <w:r>
+        <w:rPr>
+          <w:rFonts w:hint="eastAsia"/>
+        </w:rPr>
+        <w:t xml:space="preserve">   </w:t>
+      </w:r>
+      <w:r>
+        <w:rPr>
+          <w:rFonts w:hint="eastAsia"/>
+        </w:rPr>
+        <w:t>└──</w:t>
+      </w:r>
+      <w:r>
+        <w:rPr>
+          <w:rFonts w:hint="eastAsia"/>
+        </w:rPr>
+        <w:t xml:space="preserve"> 1.1.3 Project Schedule</w:t>
+      </w:r>
+    </w:p>
+    <w:p>
+      <w:pPr>
+        <w:rPr>
+          <w:rFonts w:hint="eastAsia"/>
+        </w:rPr>
+      </w:pPr>
+      <w:r>
+        <w:rPr>
+          <w:rFonts w:hint="eastAsia"/>
+        </w:rPr>
+        <w:t>├──</w:t>
+      </w:r>
+      <w:r>
+        <w:rPr>
+          <w:rFonts w:hint="eastAsia"/>
+        </w:rPr>
+        <w:t xml:space="preserve"> 1.2 Game Core Development</w:t>
+      </w:r>
+    </w:p>
+    <w:p>
+      <w:pPr>
+        <w:rPr>
+          <w:rFonts w:hint="eastAsia"/>
+        </w:rPr>
+      </w:pPr>
+      <w:r>
+        <w:rPr>
+          <w:rFonts w:hint="eastAsia"/>
+        </w:rPr>
+        <w:t>│</w:t>
+      </w:r>
+      <w:r>
+        <w:rPr>
+          <w:rFonts w:hint="eastAsia"/>
+        </w:rPr>
+        <w:t xml:space="preserve">   </w:t>
+      </w:r>
+      <w:r>
+        <w:rPr>
+          <w:rFonts w:hint="eastAsia"/>
+        </w:rPr>
+        <w:t>├──</w:t>
+      </w:r>
+      <w:r>
+        <w:rPr>
+          <w:rFonts w:hint="eastAsia"/>
+        </w:rPr>
+        <w:t xml:space="preserve"> 1.2.1 Tank System</w:t>
+      </w:r>
+    </w:p>
+    <w:p>
+      <w:pPr>
+        <w:rPr>
+          <w:rFonts w:hint="eastAsia"/>
+        </w:rPr>
+      </w:pPr>
+      <w:proofErr w:type="gramStart"/>
+      <w:r>
+        <w:rPr>
+          <w:rFonts w:hint="eastAsia"/>
+        </w:rPr>
+        <w:t>│</w:t>
+      </w:r>
+      <w:r>
+        <w:rPr>
+          <w:rFonts w:hint="eastAsia"/>
+        </w:rPr>
+        <w:t xml:space="preserve">   </w:t>
+      </w:r>
+      <w:r>
+        <w:rPr>
+          <w:rFonts w:hint="eastAsia"/>
+        </w:rPr>
+        <w:t>│</w:t>
+      </w:r>
+      <w:r>
+        <w:rPr>
+          <w:rFonts w:hint="eastAsia"/>
+        </w:rPr>
+        <w:t xml:space="preserve">   </w:t>
+      </w:r>
+      <w:proofErr w:type="gramEnd"/>
+      <w:r>
+        <w:rPr>
+          <w:rFonts w:hint="eastAsia"/>
+        </w:rPr>
+        <w:t>├──</w:t>
+      </w:r>
+      <w:r>
+        <w:rPr>
+          <w:rFonts w:hint="eastAsia"/>
+        </w:rPr>
+        <w:t xml:space="preserve"> Movement Mechanics</w:t>
+      </w:r>
+    </w:p>
+    <w:p>
+      <w:pPr>
+        <w:rPr>
+          <w:rFonts w:hint="eastAsia"/>
+        </w:rPr>
+      </w:pPr>
+      <w:proofErr w:type="gramStart"/>
+      <w:r>
+        <w:rPr>
+          <w:rFonts w:hint="eastAsia"/>
+        </w:rPr>
+        <w:t>│</w:t>
+      </w:r>
+      <w:r>
+        <w:rPr>
+          <w:rFonts w:hint="eastAsia"/>
+        </w:rPr>
+        <w:t xml:space="preserve">   </w:t>
+      </w:r>
+      <w:r>
+        <w:rPr>
+          <w:rFonts w:hint="eastAsia"/>
+        </w:rPr>
+        <w:t>│</w:t>
+      </w:r>
+      <w:r>
+        <w:rPr>
+          <w:rFonts w:hint="eastAsia"/>
+        </w:rPr>
+        <w:t xml:space="preserve">   </w:t>
+      </w:r>
+      <w:proofErr w:type="gramEnd"/>
+      <w:r>
+        <w:rPr>
+          <w:rFonts w:hint="eastAsia"/>
+        </w:rPr>
+        <w:t>├──</w:t>
+      </w:r>
+      <w:r>
+        <w:rPr>
+          <w:rFonts w:hint="eastAsia"/>
+        </w:rPr>
+        <w:t xml:space="preserve"> Combat System</w:t>
+      </w:r>
+    </w:p>
+    <w:p>
+      <w:pPr>
+        <w:rPr>
+          <w:rFonts w:hint="eastAsia"/>
+        </w:rPr>
+      </w:pPr>
+      <w:proofErr w:type="gramStart"/>
+      <w:r>
+        <w:rPr>
+          <w:rFonts w:hint="eastAsia"/>
+        </w:rPr>
+        <w:t>│</w:t>
+      </w:r>
+      <w:r>
+        <w:rPr>
+          <w:rFonts w:hint="eastAsia"/>
+        </w:rPr>
+        <w:t xml:space="preserve">   </w:t>
+      </w:r>
+      <w:r>
+        <w:rPr>
+          <w:rFonts w:hint="eastAsia"/>
+        </w:rPr>
+        <w:t>│</w:t>
+      </w:r>
+      <w:r>
+        <w:rPr>
+          <w:rFonts w:hint="eastAsia"/>
+        </w:rPr>
+        <w:t xml:space="preserve">   </w:t>
+      </w:r>
+      <w:proofErr w:type="gramEnd"/>
+      <w:r>
+        <w:rPr>
+          <w:rFonts w:hint="eastAsia"/>
+        </w:rPr>
+        <w:t>└──</w:t>
+      </w:r>
+      <w:r>
+        <w:rPr>
+          <w:rFonts w:hint="eastAsia"/>
+        </w:rPr>
+        <w:t xml:space="preserve"> Collision Detection</w:t>
+      </w:r>
+    </w:p>
+    <w:p>
+      <w:pPr>
+        <w:rPr>
+          <w:rFonts w:hint="eastAsia"/>
+        </w:rPr>
+      </w:pPr>
+      <w:r>
+        <w:rPr>
+          <w:rFonts w:hint="eastAsia"/>
+        </w:rPr>
+        <w:t>│</w:t>
+      </w:r>
+      <w:r>
+        <w:rPr>
+          <w:rFonts w:hint="eastAsia"/>
+        </w:rPr>
+        <w:t xml:space="preserve">   </w:t>
+      </w:r>
+      <w:r>
+        <w:rPr>
+          <w:rFonts w:hint="eastAsia"/>
+        </w:rPr>
+        <w:t>├──</w:t>
+      </w:r>
+      <w:r>
+        <w:rPr>
+          <w:rFonts w:hint="eastAsia"/>
+        </w:rPr>
+        <w:t xml:space="preserve"> 1.2.2 Environment</w:t>
+      </w:r>
+    </w:p>
+    <w:p>
+      <w:pPr>
+        <w:rPr>
+          <w:rFonts w:hint="eastAsia"/>
+        </w:rPr>
+      </w:pPr>
+      <w:proofErr w:type="gramStart"/>
+      <w:r>
+        <w:rPr>
+          <w:rFonts w:hint="eastAsia"/>
+        </w:rPr>
+        <w:t>│</w:t>
+      </w:r>
+      <w:r>
+        <w:rPr>
+          <w:rFonts w:hint="eastAsia"/>
+        </w:rPr>
+        <w:t xml:space="preserve">   </w:t>
+      </w:r>
+      <w:r>
+        <w:rPr>
+          <w:rFonts w:hint="eastAsia"/>
+        </w:rPr>
+        <w:t>│</w:t>
+      </w:r>
+      <w:r>
+        <w:rPr>
+          <w:rFonts w:hint="eastAsia"/>
+        </w:rPr>
+        <w:t xml:space="preserve">   </w:t>
+      </w:r>
+      <w:proofErr w:type="gramEnd"/>
+      <w:r>
+        <w:rPr>
+          <w:rFonts w:hint="eastAsia"/>
+        </w:rPr>
+        <w:t>├──</w:t>
+      </w:r>
+      <w:r>
+        <w:rPr>
+          <w:rFonts w:hint="eastAsia"/>
+        </w:rPr>
+        <w:t xml:space="preserve"> Wall System</w:t>
+      </w:r>
+    </w:p>
+    <w:p>
+      <w:pPr>
+        <w:rPr>
+          <w:rFonts w:hint="eastAsia"/>
+        </w:rPr>
+      </w:pPr>
+      <w:proofErr w:type="gramStart"/>
+      <w:r>
+        <w:rPr>
+          <w:rFonts w:hint="eastAsia"/>
+        </w:rPr>
+        <w:t>│</w:t>
+      </w:r>
+      <w:r>
+        <w:rPr>
+          <w:rFonts w:hint="eastAsia"/>
+        </w:rPr>
+        <w:t xml:space="preserve">   </w:t>
+      </w:r>
+      <w:r>
+        <w:rPr>
+          <w:rFonts w:hint="eastAsia"/>
+        </w:rPr>
+        <w:t>│</w:t>
+      </w:r>
+      <w:r>
+        <w:rPr>
+          <w:rFonts w:hint="eastAsia"/>
+        </w:rPr>
+        <w:t xml:space="preserve">   </w:t>
+      </w:r>
+      <w:proofErr w:type="gramEnd"/>
+      <w:r>
+        <w:rPr>
+          <w:rFonts w:hint="eastAsia"/>
+        </w:rPr>
+        <w:t>└──</w:t>
+      </w:r>
+      <w:r>
+        <w:rPr>
+          <w:rFonts w:hint="eastAsia"/>
+        </w:rPr>
+        <w:t xml:space="preserve"> </w:t>
+      </w:r>
+      <w:r>
+        <w:t>Health Pack</w:t>
+      </w:r>
+    </w:p>
+    <w:p>
+      <w:pPr>
+        <w:rPr>
+          <w:rFonts w:hint="eastAsia"/>
+        </w:rPr>
+      </w:pPr>
+      <w:r>
+        <w:rPr>
+          <w:rFonts w:hint="eastAsia"/>
+        </w:rPr>
+        <w:t>│</w:t>
+      </w:r>
+      <w:r>
+        <w:rPr>
+          <w:rFonts w:hint="eastAsia"/>
+        </w:rPr>
+        <w:t xml:space="preserve">   </w:t>
+      </w:r>
+      <w:r>
+        <w:rPr>
+          <w:rFonts w:hint="eastAsia"/>
+        </w:rPr>
+        <w:t>└──</w:t>
+      </w:r>
+      <w:r>
+        <w:rPr>
+          <w:rFonts w:hint="eastAsia"/>
+        </w:rPr>
+        <w:t xml:space="preserve"> 1.2.3 AI System</w:t>
+      </w:r>
+    </w:p>
+    <w:p>
+      <w:pPr>
+        <w:rPr>
+          <w:rFonts w:hint="eastAsia"/>
+        </w:rPr>
+      </w:pPr>
+      <w:r>
+        <w:rPr>
+          <w:rFonts w:hint="eastAsia"/>
+        </w:rPr>
+        <w:t>├──</w:t>
+      </w:r>
+      <w:r>
+        <w:rPr>
+          <w:rFonts w:hint="eastAsia"/>
+        </w:rPr>
+        <w:t xml:space="preserve"> 1.3 Testing</w:t>
+      </w:r>
+    </w:p>
+    <w:p>
+      <w:pPr>
+        <w:rPr>
+          <w:rFonts w:hint="eastAsia"/>
+        </w:rPr>
+      </w:pPr>
+      <w:r>
+        <w:rPr>
+          <w:rFonts w:hint="eastAsia"/>
+        </w:rPr>
+        <w:lastRenderedPageBreak/>
+        <w:t>│</w:t>
+      </w:r>
+      <w:r>
+        <w:rPr>
+          <w:rFonts w:hint="eastAsia"/>
+        </w:rPr>
+        <w:t xml:space="preserve">   </w:t>
+      </w:r>
+      <w:r>
+        <w:rPr>
+          <w:rFonts w:hint="eastAsia"/>
+        </w:rPr>
+        <w:t>├──</w:t>
+      </w:r>
+      <w:r>
+        <w:rPr>
+          <w:rFonts w:hint="eastAsia"/>
+        </w:rPr>
+        <w:t xml:space="preserve"> 1.3.1 Unit Testing</w:t>
+      </w:r>
+    </w:p>
+    <w:p>
+      <w:pPr>
+        <w:rPr>
+          <w:rFonts w:hint="eastAsia"/>
+        </w:rPr>
+      </w:pPr>
+      <w:r>
+        <w:rPr>
+          <w:rFonts w:hint="eastAsia"/>
+        </w:rPr>
+        <w:t>│</w:t>
+      </w:r>
+      <w:r>
+        <w:rPr>
+          <w:rFonts w:hint="eastAsia"/>
+        </w:rPr>
+        <w:t xml:space="preserve">   </w:t>
+      </w:r>
+      <w:r>
+        <w:rPr>
+          <w:rFonts w:hint="eastAsia"/>
+        </w:rPr>
+        <w:t>├──</w:t>
+      </w:r>
+      <w:r>
+        <w:rPr>
+          <w:rFonts w:hint="eastAsia"/>
+        </w:rPr>
+        <w:t xml:space="preserve"> 1.3.2 Integration Testing</w:t>
+      </w:r>
+    </w:p>
+    <w:p>
+      <w:pPr>
+        <w:rPr>
+          <w:rFonts w:hint="eastAsia"/>
+        </w:rPr>
+      </w:pPr>
+      <w:r>
+        <w:rPr>
+          <w:rFonts w:hint="eastAsia"/>
+        </w:rPr>
+        <w:t>│</w:t>
+      </w:r>
+      <w:r>
+        <w:rPr>
+          <w:rFonts w:hint="eastAsia"/>
+        </w:rPr>
+        <w:t xml:space="preserve">   </w:t>
+      </w:r>
+      <w:r>
+        <w:rPr>
+          <w:rFonts w:hint="eastAsia"/>
+        </w:rPr>
+        <w:t>└──</w:t>
+      </w:r>
+      <w:r>
+        <w:rPr>
+          <w:rFonts w:hint="eastAsia"/>
+        </w:rPr>
+        <w:t xml:space="preserve"> 1.3.3 System Testing</w:t>
+      </w:r>
+    </w:p>
+    <w:p>
+      <w:pPr>
+        <w:rPr>
+          <w:rFonts w:hint="eastAsia"/>
+        </w:rPr>
+      </w:pPr>
+      <w:r>
+        <w:rPr>
+          <w:rFonts w:hint="eastAsia"/>
+        </w:rPr>
+        <w:t>└──</w:t>
+      </w:r>
+      <w:r>
+        <w:rPr>
+          <w:rFonts w:hint="eastAsia"/>
+        </w:rPr>
+        <w:t xml:space="preserve"> 1.4 Deployment</w:t>
+      </w:r>
+    </w:p>
+    <w:p>
+      <w:pPr>
+        <w:rPr>
+          <w:rFonts w:hint="eastAsia"/>
+        </w:rPr>
+      </w:pPr>
+      <w:r>
+        <w:rPr>
+          <w:rFonts w:hint="eastAsia"/>
+        </w:rPr>
+        <w:t xml:space="preserve">    </w:t>
+      </w:r>
+      <w:r>
+        <w:rPr>
+          <w:rFonts w:hint="eastAsia"/>
+        </w:rPr>
+        <w:t>├──</w:t>
+      </w:r>
+      <w:r>
+        <w:rPr>
+          <w:rFonts w:hint="eastAsia"/>
+        </w:rPr>
+        <w:t xml:space="preserve"> 1.4.1 Final Testing</w:t>
+      </w:r>
+    </w:p>
+    <w:p>
+      <w:pPr>
+        <w:rPr>
+          <w:rFonts w:hint="eastAsia"/>
+        </w:rPr>
+      </w:pPr>
+      <w:r>
+        <w:rPr>
+          <w:rFonts w:hint="eastAsia"/>
+        </w:rPr>
+        <w:t xml:space="preserve">    </w:t>
+      </w:r>
+      <w:r>
+        <w:rPr>
+          <w:rFonts w:hint="eastAsia"/>
+        </w:rPr>
+        <w:t>├──</w:t>
+      </w:r>
+      <w:r>
+        <w:rPr>
+          <w:rFonts w:hint="eastAsia"/>
+        </w:rPr>
+        <w:t xml:space="preserve"> 1.4.2 Documentation</w:t>
+      </w:r>
+    </w:p>
+    <w:p>
+      <w:r>
+        <w:rPr>
+          <w:rFonts w:hint="eastAsia"/>
+        </w:rPr>
+        <w:t xml:space="preserve">    </w:t>
+      </w:r>
+      <w:r>
+        <w:rPr>
+          <w:rFonts w:hint="eastAsia"/>
+        </w:rPr>
+        <w:t>└──</w:t>
+      </w:r>
+      <w:r>
+        <w:rPr>
+          <w:rFonts w:hint="eastAsia"/>
+        </w:rPr>
+        <w:t xml:space="preserve"> 1.4.3 Release</w:t>
+      </w:r>
+    </w:p>
+    <w:p/>
+    <w:p>
+      <w:pPr>
+        <w:pStyle w:val="2"/>
+      </w:pPr>
+      <w:r>
+        <w:t>Tool</w:t>
       </w:r>
       <w:bookmarkEnd w:id="6"/>
     </w:p>
@@ -1646,13 +2405,59 @@
         <w:t>Windows 10 + Internet Explorer / Chrome</w:t>
       </w:r>
     </w:p>
+    <w:p/>
+    <w:p>
+      <w:pPr>
+        <w:pStyle w:val="2"/>
+      </w:pPr>
+      <w:r>
+        <w:t>Quality Metrics</w:t>
+      </w:r>
+    </w:p>
+    <w:p>
+      <w:r>
+        <w:t xml:space="preserve">Code Coverage: Minimum </w:t>
+      </w:r>
+      <w:r>
+        <w:t>7</w:t>
+      </w:r>
+      <w:r>
+        <w:t xml:space="preserve">5% </w:t>
+      </w:r>
+    </w:p>
+    <w:p>
+      <w:r>
+        <w:t xml:space="preserve">Bug Resolution Rate: 48 hours for critical issues </w:t>
+      </w:r>
+    </w:p>
+    <w:p>
+      <w:r>
+        <w:t xml:space="preserve">Performance Metrics: </w:t>
+      </w:r>
+      <w:r>
+        <w:t>minimum 60 FPS</w:t>
+      </w:r>
+      <w:r>
+        <w:t xml:space="preserve"> </w:t>
+      </w:r>
+    </w:p>
+    <w:p>
+      <w:r>
+        <w:t xml:space="preserve">Test Pass Rate: </w:t>
+      </w:r>
+      <w:r>
+        <w:t>85</w:t>
+      </w:r>
+      <w:r>
+        <w:t>% minimum</w:t>
+      </w:r>
+    </w:p>
     <w:p>
       <w:pPr>
         <w:pStyle w:val="1"/>
       </w:pPr>
       <w:bookmarkStart w:id="7" w:name="_Toc184399676"/>
       <w:r>
-        <w:lastRenderedPageBreak/>
         <w:t>Project Schedule</w:t>
       </w:r>
       <w:bookmarkEnd w:id="7"/>
@@ -4471,9 +5276,31 @@
       <w:szCs w:val="26"/>
     </w:rPr>
   </w:style>
+  <w:style w:type="paragraph" w:styleId="3">
+    <w:name w:val="heading 3"/>
+    <w:basedOn w:val="a"/>
+    <w:next w:val="a"/>
+    <w:link w:val="30"/>
+    <w:uiPriority w:val="9"/>
+    <w:unhideWhenUsed/>
+    <w:qFormat/>
+    <w:rsid w:val="0096386D"/>
+    <w:pPr>
+      <w:keepNext/>
+      <w:keepLines/>
+      <w:spacing w:before="40"/>
+      <w:outlineLvl w:val="2"/>
+    </w:pPr>
+    <w:rPr>
+      <w:rFonts w:asciiTheme="majorHAnsi" w:eastAsiaTheme="majorEastAsia" w:hAnsiTheme="majorHAnsi" w:cstheme="majorBidi"/>
+      <w:color w:val="1F4D78" w:themeColor="accent1" w:themeShade="7F"/>
+      <w:szCs w:val="24"/>
+    </w:rPr>
+  </w:style>
   <w:style w:type="character" w:default="1" w:styleId="a0">
     <w:name w:val="Default Paragraph Font"/>
     <w:uiPriority w:val="1"/>
+    <w:semiHidden/>
     <w:unhideWhenUsed/>
   </w:style>
   <w:style w:type="table" w:default="1" w:styleId="a1">
@@ -4868,6 +5695,19 @@
       <w:szCs w:val="24"/>
     </w:rPr>
   </w:style>
+  <w:style w:type="character" w:customStyle="1" w:styleId="30">
+    <w:name w:val="标题 3 字符"/>
+    <w:basedOn w:val="a0"/>
+    <w:link w:val="3"/>
+    <w:uiPriority w:val="9"/>
+    <w:rsid w:val="0096386D"/>
+    <w:rPr>
+      <w:rFonts w:asciiTheme="majorHAnsi" w:eastAsiaTheme="majorEastAsia" w:hAnsiTheme="majorHAnsi" w:cstheme="majorBidi"/>
+      <w:color w:val="1F4D78" w:themeColor="accent1" w:themeShade="7F"/>
+      <w:sz w:val="24"/>
+      <w:szCs w:val="24"/>
+    </w:rPr>
+  </w:style>
 </w:styles>
 </file>
 

</xml_diff>